<commit_message>
Added diagrams to doc
</commit_message>
<xml_diff>
--- a/LPRS2.docx
+++ b/LPRS2.docx
@@ -73,7 +73,7 @@
                 <v:shape id="_x0000_i1025" type="#_x0000_t75" style="width:63.85pt;height:63.85pt" o:ole="" fillcolor="window">
                   <v:imagedata r:id="rId8" o:title=""/>
                 </v:shape>
-                <o:OLEObject Type="Embed" ProgID="CorelDraw.Graphic.7" ShapeID="_x0000_i1025" DrawAspect="Content" ObjectID="_1558768504" r:id="rId9"/>
+                <o:OLEObject Type="Embed" ProgID="CorelDraw.Graphic.7" ShapeID="_x0000_i1025" DrawAspect="Content" ObjectID="_1558773919" r:id="rId9"/>
               </w:object>
             </w:r>
           </w:p>
@@ -391,8 +391,119 @@
           <w:sz w:val="50"/>
           <w:szCs w:val="40"/>
         </w:rPr>
-        <w:t>I2C протокола на E2LP плочи са тестним примером</w:t>
-      </w:r>
+        <w:t xml:space="preserve">I2C </w:t>
+      </w:r>
+      <w:proofErr w:type="spellStart"/>
+      <w:r>
+        <w:rPr>
+          <w:rFonts w:ascii="Arial" w:hAnsi="Arial"/>
+          <w:b/>
+          <w:sz w:val="50"/>
+          <w:szCs w:val="40"/>
+        </w:rPr>
+        <w:t>протокола</w:t>
+      </w:r>
+      <w:proofErr w:type="spellEnd"/>
+      <w:r>
+        <w:rPr>
+          <w:rFonts w:ascii="Arial" w:hAnsi="Arial"/>
+          <w:b/>
+          <w:sz w:val="50"/>
+          <w:szCs w:val="40"/>
+        </w:rPr>
+        <w:t xml:space="preserve"> </w:t>
+      </w:r>
+      <w:proofErr w:type="spellStart"/>
+      <w:r>
+        <w:rPr>
+          <w:rFonts w:ascii="Arial" w:hAnsi="Arial"/>
+          <w:b/>
+          <w:sz w:val="50"/>
+          <w:szCs w:val="40"/>
+        </w:rPr>
+        <w:t>на</w:t>
+      </w:r>
+      <w:proofErr w:type="spellEnd"/>
+      <w:r>
+        <w:rPr>
+          <w:rFonts w:ascii="Arial" w:hAnsi="Arial"/>
+          <w:b/>
+          <w:sz w:val="50"/>
+          <w:szCs w:val="40"/>
+        </w:rPr>
+        <w:t xml:space="preserve"> E2LP </w:t>
+      </w:r>
+      <w:proofErr w:type="spellStart"/>
+      <w:r>
+        <w:rPr>
+          <w:rFonts w:ascii="Arial" w:hAnsi="Arial"/>
+          <w:b/>
+          <w:sz w:val="50"/>
+          <w:szCs w:val="40"/>
+        </w:rPr>
+        <w:t>плочи</w:t>
+      </w:r>
+      <w:proofErr w:type="spellEnd"/>
+      <w:r>
+        <w:rPr>
+          <w:rFonts w:ascii="Arial" w:hAnsi="Arial"/>
+          <w:b/>
+          <w:sz w:val="50"/>
+          <w:szCs w:val="40"/>
+        </w:rPr>
+        <w:t xml:space="preserve"> </w:t>
+      </w:r>
+      <w:proofErr w:type="spellStart"/>
+      <w:r>
+        <w:rPr>
+          <w:rFonts w:ascii="Arial" w:hAnsi="Arial"/>
+          <w:b/>
+          <w:sz w:val="50"/>
+          <w:szCs w:val="40"/>
+        </w:rPr>
+        <w:t>са</w:t>
+      </w:r>
+      <w:proofErr w:type="spellEnd"/>
+      <w:r>
+        <w:rPr>
+          <w:rFonts w:ascii="Arial" w:hAnsi="Arial"/>
+          <w:b/>
+          <w:sz w:val="50"/>
+          <w:szCs w:val="40"/>
+        </w:rPr>
+        <w:t xml:space="preserve"> </w:t>
+      </w:r>
+      <w:proofErr w:type="spellStart"/>
+      <w:r>
+        <w:rPr>
+          <w:rFonts w:ascii="Arial" w:hAnsi="Arial"/>
+          <w:b/>
+          <w:sz w:val="50"/>
+          <w:szCs w:val="40"/>
+        </w:rPr>
+        <w:t>тестним</w:t>
+      </w:r>
+      <w:proofErr w:type="spellEnd"/>
+      <w:r>
+        <w:rPr>
+          <w:rFonts w:ascii="Arial" w:hAnsi="Arial"/>
+          <w:b/>
+          <w:sz w:val="50"/>
+          <w:szCs w:val="40"/>
+        </w:rPr>
+        <w:t xml:space="preserve"> </w:t>
+      </w:r>
+      <w:proofErr w:type="spellStart"/>
+      <w:r>
+        <w:rPr>
+          <w:rFonts w:ascii="Arial" w:hAnsi="Arial"/>
+          <w:b/>
+          <w:sz w:val="50"/>
+          <w:szCs w:val="40"/>
+        </w:rPr>
+        <w:t>примером</w:t>
+      </w:r>
+      <w:proofErr w:type="spellEnd"/>
     </w:p>
     <w:p>
       <w:pPr>
@@ -778,6 +889,57 @@
     <w:p>
       <w:pPr>
         <w:ind w:left="720" w:firstLine="0"/>
+        <w:jc w:val="center"/>
+        <w:rPr>
+          <w:szCs w:val="24"/>
+          <w:lang w:val="hr-HR"/>
+        </w:rPr>
+      </w:pPr>
+      <w:r>
+        <w:rPr>
+          <w:noProof/>
+          <w:szCs w:val="24"/>
+        </w:rPr>
+        <w:drawing>
+          <wp:inline distT="0" distB="0" distL="0" distR="0">
+            <wp:extent cx="5303520" cy="1669773"/>
+            <wp:effectExtent l="0" t="0" r="0" b="0"/>
+            <wp:docPr id="3" name="Picture 2" descr="i2c-diagram.png"/>
+            <wp:cNvGraphicFramePr>
+              <a:graphicFrameLocks xmlns:a="http://schemas.openxmlformats.org/drawingml/2006/main" noChangeAspect="1"/>
+            </wp:cNvGraphicFramePr>
+            <a:graphic xmlns:a="http://schemas.openxmlformats.org/drawingml/2006/main">
+              <a:graphicData uri="http://schemas.openxmlformats.org/drawingml/2006/picture">
+                <pic:pic xmlns:pic="http://schemas.openxmlformats.org/drawingml/2006/picture">
+                  <pic:nvPicPr>
+                    <pic:cNvPr id="0" name="i2c-diagram.png"/>
+                    <pic:cNvPicPr/>
+                  </pic:nvPicPr>
+                  <pic:blipFill>
+                    <a:blip r:embed="rId11" cstate="print"/>
+                    <a:stretch>
+                      <a:fillRect/>
+                    </a:stretch>
+                  </pic:blipFill>
+                  <pic:spPr>
+                    <a:xfrm>
+                      <a:off x="0" y="0"/>
+                      <a:ext cx="5311617" cy="1672322"/>
+                    </a:xfrm>
+                    <a:prstGeom prst="rect">
+                      <a:avLst/>
+                    </a:prstGeom>
+                  </pic:spPr>
+                </pic:pic>
+              </a:graphicData>
+            </a:graphic>
+          </wp:inline>
+        </w:drawing>
+      </w:r>
+    </w:p>
+    <w:p>
+      <w:pPr>
+        <w:ind w:left="720" w:firstLine="0"/>
         <w:jc w:val="left"/>
         <w:rPr>
           <w:szCs w:val="24"/>
@@ -831,12 +993,133 @@
         </w:rPr>
         <w:t xml:space="preserve"> </w:t>
       </w:r>
-      <w:r>
-        <w:rPr>
-          <w:szCs w:val="24"/>
-          <w:lang/>
-        </w:rPr>
-        <w:t>Ove dve komponente se preko AXI magistrale povezuju na Microblaze procesor.</w:t>
+      <w:proofErr w:type="spellStart"/>
+      <w:r>
+        <w:rPr>
+          <w:szCs w:val="24"/>
+        </w:rPr>
+        <w:t>Ove</w:t>
+      </w:r>
+      <w:proofErr w:type="spellEnd"/>
+      <w:r>
+        <w:rPr>
+          <w:szCs w:val="24"/>
+        </w:rPr>
+        <w:t xml:space="preserve"> </w:t>
+      </w:r>
+      <w:proofErr w:type="spellStart"/>
+      <w:r>
+        <w:rPr>
+          <w:szCs w:val="24"/>
+        </w:rPr>
+        <w:t>dve</w:t>
+      </w:r>
+      <w:proofErr w:type="spellEnd"/>
+      <w:r>
+        <w:rPr>
+          <w:szCs w:val="24"/>
+        </w:rPr>
+        <w:t xml:space="preserve"> </w:t>
+      </w:r>
+      <w:proofErr w:type="spellStart"/>
+      <w:r>
+        <w:rPr>
+          <w:szCs w:val="24"/>
+        </w:rPr>
+        <w:t>komponente</w:t>
+      </w:r>
+      <w:proofErr w:type="spellEnd"/>
+      <w:r>
+        <w:rPr>
+          <w:szCs w:val="24"/>
+        </w:rPr>
+        <w:t xml:space="preserve"> se </w:t>
+      </w:r>
+      <w:proofErr w:type="spellStart"/>
+      <w:r>
+        <w:rPr>
+          <w:szCs w:val="24"/>
+        </w:rPr>
+        <w:t>preko</w:t>
+      </w:r>
+      <w:proofErr w:type="spellEnd"/>
+      <w:r>
+        <w:rPr>
+          <w:szCs w:val="24"/>
+        </w:rPr>
+        <w:t xml:space="preserve"> AXI </w:t>
+      </w:r>
+      <w:proofErr w:type="spellStart"/>
+      <w:r>
+        <w:rPr>
+          <w:szCs w:val="24"/>
+        </w:rPr>
+        <w:t>magistrale</w:t>
+      </w:r>
+      <w:proofErr w:type="spellEnd"/>
+      <w:r>
+        <w:rPr>
+          <w:szCs w:val="24"/>
+        </w:rPr>
+        <w:t xml:space="preserve"> </w:t>
+      </w:r>
+      <w:proofErr w:type="spellStart"/>
+      <w:r>
+        <w:rPr>
+          <w:szCs w:val="24"/>
+        </w:rPr>
+        <w:t>povezuju</w:t>
+      </w:r>
+      <w:proofErr w:type="spellEnd"/>
+      <w:r>
+        <w:rPr>
+          <w:szCs w:val="24"/>
+        </w:rPr>
+        <w:t xml:space="preserve"> </w:t>
+      </w:r>
+      <w:proofErr w:type="spellStart"/>
+      <w:proofErr w:type="gramStart"/>
+      <w:r>
+        <w:rPr>
+          <w:szCs w:val="24"/>
+        </w:rPr>
+        <w:t>na</w:t>
+      </w:r>
+      <w:proofErr w:type="spellEnd"/>
+      <w:proofErr w:type="gramEnd"/>
+      <w:r>
+        <w:rPr>
+          <w:szCs w:val="24"/>
+        </w:rPr>
+        <w:t xml:space="preserve"> </w:t>
+      </w:r>
+      <w:proofErr w:type="spellStart"/>
+      <w:r>
+        <w:rPr>
+          <w:szCs w:val="24"/>
+        </w:rPr>
+        <w:t>Microblaze</w:t>
+      </w:r>
+      <w:proofErr w:type="spellEnd"/>
+      <w:r>
+        <w:rPr>
+          <w:szCs w:val="24"/>
+        </w:rPr>
+        <w:t xml:space="preserve"> </w:t>
+      </w:r>
+      <w:proofErr w:type="spellStart"/>
+      <w:r>
+        <w:rPr>
+          <w:szCs w:val="24"/>
+        </w:rPr>
+        <w:t>procesor</w:t>
+      </w:r>
+      <w:proofErr w:type="spellEnd"/>
+      <w:r>
+        <w:rPr>
+          <w:szCs w:val="24"/>
+        </w:rPr>
+        <w:t>.</w:t>
       </w:r>
       <w:r>
         <w:rPr>
@@ -959,7 +1242,15 @@
           <w:szCs w:val="24"/>
           <w:lang w:val="hr-HR"/>
         </w:rPr>
-        <w:t xml:space="preserve"> otpornike na GPIO pinovima (neophodni za I2C komunikaciju), oni se moraju eksterno nalemiti na linije za komunikaciju i povezati na pin koji daje 3,3V. Sada je moguće preći na pisanje testne video igre.</w:t>
+        <w:t xml:space="preserve"> otpornike na GPIO pinovima (neophodni za I2C </w:t>
+      </w:r>
+      <w:r>
+        <w:rPr>
+          <w:szCs w:val="24"/>
+          <w:lang w:val="hr-HR"/>
+        </w:rPr>
+        <w:lastRenderedPageBreak/>
+        <w:t>komunikaciju), oni se moraju eksterno nalemiti na linije za komunikaciju i povezati na pin koji daje 3,3V. Sada je moguće preći na pisanje testne video igre.</w:t>
       </w:r>
     </w:p>
     <w:p>
@@ -992,15 +1283,7 @@
           <w:szCs w:val="24"/>
           <w:lang w:val="hr-HR"/>
         </w:rPr>
-        <w:t xml:space="preserve"> Funkcije za slanje i prijem karaktera </w:t>
-      </w:r>
-      <w:r>
-        <w:rPr>
-          <w:szCs w:val="24"/>
-          <w:lang w:val="hr-HR"/>
-        </w:rPr>
-        <w:lastRenderedPageBreak/>
-        <w:t>jednostavno upisuju, tojest čitaju, karater iz I2C bafera.</w:t>
+        <w:t xml:space="preserve"> Funkcije za slanje i prijem karaktera jednostavno upisuju, tojest čitaju, karater iz I2C bafera.</w:t>
       </w:r>
       <w:r>
         <w:rPr>
@@ -1020,7 +1303,84 @@
     <w:p>
       <w:pPr>
         <w:ind w:left="720" w:firstLine="0"/>
-        <w:jc w:val="left"/>
+        <w:rPr>
+          <w:b/>
+          <w:szCs w:val="24"/>
+          <w:lang w:val="hr-HR"/>
+        </w:rPr>
+      </w:pPr>
+      <w:r>
+        <w:rPr>
+          <w:b/>
+          <w:szCs w:val="24"/>
+          <w:lang w:val="hr-HR"/>
+        </w:rPr>
+        <w:t>Dijagram test primera – igra papir, kamen, makaze</w:t>
+      </w:r>
+      <w:r>
+        <w:rPr>
+          <w:b/>
+          <w:szCs w:val="24"/>
+          <w:lang w:val="hr-HR"/>
+        </w:rPr>
+        <w:t>:</w:t>
+      </w:r>
+    </w:p>
+    <w:p>
+      <w:pPr>
+        <w:ind w:left="720" w:firstLine="0"/>
+        <w:jc w:val="center"/>
+        <w:rPr>
+          <w:szCs w:val="24"/>
+          <w:lang w:val="hr-HR"/>
+        </w:rPr>
+      </w:pPr>
+      <w:r>
+        <w:rPr>
+          <w:noProof/>
+          <w:szCs w:val="24"/>
+        </w:rPr>
+        <w:drawing>
+          <wp:inline distT="0" distB="0" distL="0" distR="0">
+            <wp:extent cx="2512169" cy="4944587"/>
+            <wp:effectExtent l="19050" t="0" r="2431" b="0"/>
+            <wp:docPr id="1" name="Picture 0" descr="algoritamLPRS.jpg"/>
+            <wp:cNvGraphicFramePr>
+              <a:graphicFrameLocks xmlns:a="http://schemas.openxmlformats.org/drawingml/2006/main" noChangeAspect="1"/>
+            </wp:cNvGraphicFramePr>
+            <a:graphic xmlns:a="http://schemas.openxmlformats.org/drawingml/2006/main">
+              <a:graphicData uri="http://schemas.openxmlformats.org/drawingml/2006/picture">
+                <pic:pic xmlns:pic="http://schemas.openxmlformats.org/drawingml/2006/picture">
+                  <pic:nvPicPr>
+                    <pic:cNvPr id="0" name="algoritamLPRS.jpg"/>
+                    <pic:cNvPicPr/>
+                  </pic:nvPicPr>
+                  <pic:blipFill>
+                    <a:blip r:embed="rId12" cstate="print"/>
+                    <a:stretch>
+                      <a:fillRect/>
+                    </a:stretch>
+                  </pic:blipFill>
+                  <pic:spPr>
+                    <a:xfrm>
+                      <a:off x="0" y="0"/>
+                      <a:ext cx="2513815" cy="4947828"/>
+                    </a:xfrm>
+                    <a:prstGeom prst="rect">
+                      <a:avLst/>
+                    </a:prstGeom>
+                  </pic:spPr>
+                </pic:pic>
+              </a:graphicData>
+            </a:graphic>
+          </wp:inline>
+        </w:drawing>
+      </w:r>
+    </w:p>
+    <w:p>
+      <w:pPr>
+        <w:ind w:left="720" w:firstLine="0"/>
+        <w:jc w:val="center"/>
         <w:rPr>
           <w:szCs w:val="24"/>
           <w:lang w:val="hr-HR"/>
@@ -1083,7 +1443,7 @@
       </w:r>
     </w:p>
     <w:sectPr>
-      <w:headerReference w:type="default" r:id="rId11"/>
+      <w:headerReference w:type="default" r:id="rId13"/>
       <w:pgSz w:w="11907" w:h="16840" w:code="9"/>
       <w:pgMar w:top="1134" w:right="851" w:bottom="1134" w:left="1701" w:header="567" w:footer="567" w:gutter="0"/>
       <w:cols w:space="720"/>
@@ -2741,7 +3101,7 @@
 </file>
 
 <file path=customXml/itemProps1.xml><?xml version="1.0" encoding="utf-8"?>
-<ds:datastoreItem xmlns:ds="http://schemas.openxmlformats.org/officeDocument/2006/customXml" ds:itemID="{74BD20F3-47EE-4306-92B4-170242B4661F}">
+<ds:datastoreItem xmlns:ds="http://schemas.openxmlformats.org/officeDocument/2006/customXml" ds:itemID="{7717B4B9-005C-4834-B24C-4D6B441EF70F}">
   <ds:schemaRefs>
     <ds:schemaRef ds:uri="http://schemas.openxmlformats.org/officeDocument/2006/bibliography"/>
   </ds:schemaRefs>

</xml_diff>

<commit_message>
Gameplay added to doc
</commit_message>
<xml_diff>
--- a/LPRS2.docx
+++ b/LPRS2.docx
@@ -1,6 +1,6 @@
 
 <file path=word/document.xml><?xml version="1.0" encoding="utf-8"?>
-<w:document xmlns:ve="http://schemas.openxmlformats.org/markup-compatibility/2006" xmlns:o="urn:schemas-microsoft-com:office:office" xmlns:r="http://schemas.openxmlformats.org/officeDocument/2006/relationships" xmlns:m="http://schemas.openxmlformats.org/officeDocument/2006/math" xmlns:v="urn:schemas-microsoft-com:vml" xmlns:wp="http://schemas.openxmlformats.org/drawingml/2006/wordprocessingDrawing" xmlns:w10="urn:schemas-microsoft-com:office:word" xmlns:w="http://schemas.openxmlformats.org/wordprocessingml/2006/main" xmlns:wne="http://schemas.microsoft.com/office/word/2006/wordml">
+<w:document xmlns:wpc="http://schemas.microsoft.com/office/word/2010/wordprocessingCanvas" xmlns:mc="http://schemas.openxmlformats.org/markup-compatibility/2006" xmlns:o="urn:schemas-microsoft-com:office:office" xmlns:r="http://schemas.openxmlformats.org/officeDocument/2006/relationships" xmlns:m="http://schemas.openxmlformats.org/officeDocument/2006/math" xmlns:v="urn:schemas-microsoft-com:vml" xmlns:wp14="http://schemas.microsoft.com/office/word/2010/wordprocessingDrawing" xmlns:wp="http://schemas.openxmlformats.org/drawingml/2006/wordprocessingDrawing" xmlns:w10="urn:schemas-microsoft-com:office:word" xmlns:w="http://schemas.openxmlformats.org/wordprocessingml/2006/main" xmlns:w14="http://schemas.microsoft.com/office/word/2010/wordml" xmlns:w15="http://schemas.microsoft.com/office/word/2012/wordml" xmlns:wpg="http://schemas.microsoft.com/office/word/2010/wordprocessingGroup" xmlns:wpi="http://schemas.microsoft.com/office/word/2010/wordprocessingInk" xmlns:wne="http://schemas.microsoft.com/office/word/2006/wordml" xmlns:wps="http://schemas.microsoft.com/office/word/2010/wordprocessingShape" mc:Ignorable="w14 w15 wp14">
   <w:body>
     <w:p>
       <w:pPr>
@@ -20,7 +20,7 @@
           <w:bottom w:val="single" w:sz="4" w:space="0" w:color="auto"/>
         </w:tblBorders>
         <w:tblLayout w:type="fixed"/>
-        <w:tblLook w:val="0000"/>
+        <w:tblLook w:val="0000" w:firstRow="0" w:lastRow="0" w:firstColumn="0" w:lastColumn="0" w:noHBand="0" w:noVBand="0"/>
       </w:tblPr>
       <w:tblGrid>
         <w:gridCol w:w="1701"/>
@@ -70,10 +70,10 @@
                   <v:path o:extrusionok="f" gradientshapeok="t" o:connecttype="rect"/>
                   <o:lock v:ext="edit" aspectratio="t"/>
                 </v:shapetype>
-                <v:shape id="_x0000_i1025" type="#_x0000_t75" style="width:63.85pt;height:63.85pt" o:ole="" fillcolor="window">
+                <v:shape id="_x0000_i1025" type="#_x0000_t75" style="width:63.75pt;height:63.75pt" o:ole="" fillcolor="window">
                   <v:imagedata r:id="rId8" o:title=""/>
                 </v:shape>
-                <o:OLEObject Type="Embed" ProgID="CorelDraw.Graphic.7" ShapeID="_x0000_i1025" DrawAspect="Content" ObjectID="_1558773919" r:id="rId9"/>
+                <o:OLEObject Type="Embed" ProgID="CorelDraw.Graphic.7" ShapeID="_x0000_i1025" DrawAspect="Content" ObjectID="_1558811705" r:id="rId9"/>
               </w:object>
             </w:r>
           </w:p>
@@ -152,6 +152,7 @@
             <w:r>
               <w:rPr>
                 <w:noProof/>
+                <w:lang w:val="sr-Latn-RS" w:eastAsia="sr-Latn-RS"/>
               </w:rPr>
               <w:drawing>
                 <wp:inline distT="0" distB="0" distL="0" distR="0">
@@ -899,6 +900,7 @@
         <w:rPr>
           <w:noProof/>
           <w:szCs w:val="24"/>
+          <w:lang w:val="sr-Latn-RS" w:eastAsia="sr-Latn-RS"/>
         </w:rPr>
         <w:drawing>
           <wp:inline distT="0" distB="0" distL="0" distR="0">
@@ -993,19 +995,11 @@
         </w:rPr>
         <w:t xml:space="preserve"> </w:t>
       </w:r>
-      <w:proofErr w:type="spellStart"/>
-      <w:r>
-        <w:rPr>
-          <w:szCs w:val="24"/>
-        </w:rPr>
-        <w:t>Ove</w:t>
-      </w:r>
-      <w:proofErr w:type="spellEnd"/>
-      <w:r>
-        <w:rPr>
-          <w:szCs w:val="24"/>
-        </w:rPr>
-        <w:t xml:space="preserve"> </w:t>
+      <w:r>
+        <w:rPr>
+          <w:szCs w:val="24"/>
+        </w:rPr>
+        <w:t xml:space="preserve">Ove </w:t>
       </w:r>
       <w:proofErr w:type="spellStart"/>
       <w:r>
@@ -1339,6 +1333,7 @@
         <w:rPr>
           <w:noProof/>
           <w:szCs w:val="24"/>
+          <w:lang w:val="sr-Latn-RS" w:eastAsia="sr-Latn-RS"/>
         </w:rPr>
         <w:drawing>
           <wp:inline distT="0" distB="0" distL="0" distR="0">
@@ -1442,8 +1437,176 @@
         <w:t>otpornicima prilikom povezivanja dva uređaja, uspeli smo da implementiramo I2C protokol na FPGA platformi, i da napišemo jednostavni testni program sa grafičkom spregom.</w:t>
       </w:r>
     </w:p>
+    <w:p>
+      <w:pPr>
+        <w:ind w:left="720" w:firstLine="0"/>
+        <w:rPr>
+          <w:szCs w:val="24"/>
+          <w:lang w:val="hr-HR"/>
+        </w:rPr>
+      </w:pPr>
+    </w:p>
+    <w:p>
+      <w:pPr>
+        <w:ind w:firstLine="0"/>
+        <w:rPr>
+          <w:b/>
+          <w:sz w:val="32"/>
+          <w:szCs w:val="32"/>
+          <w:lang w:val="hr-HR"/>
+        </w:rPr>
+      </w:pPr>
+      <w:r>
+        <w:rPr>
+          <w:szCs w:val="24"/>
+          <w:lang w:val="hr-HR"/>
+        </w:rPr>
+        <w:t xml:space="preserve">     </w:t>
+      </w:r>
+      <w:r>
+        <w:rPr>
+          <w:b/>
+          <w:sz w:val="32"/>
+          <w:szCs w:val="32"/>
+          <w:lang w:val="hr-HR"/>
+        </w:rPr>
+        <w:t xml:space="preserve">4. </w:t>
+      </w:r>
+      <w:r>
+        <w:rPr>
+          <w:b/>
+          <w:sz w:val="32"/>
+          <w:szCs w:val="32"/>
+          <w:lang w:val="hr-HR"/>
+        </w:rPr>
+        <w:t>Gameplay</w:t>
+      </w:r>
+      <w:bookmarkStart w:id="0" w:name="_GoBack"/>
+      <w:bookmarkEnd w:id="0"/>
+    </w:p>
+    <w:p>
+      <w:pPr>
+        <w:ind w:firstLine="0"/>
+        <w:rPr>
+          <w:szCs w:val="24"/>
+          <w:lang w:val="hr-HR"/>
+        </w:rPr>
+      </w:pPr>
+      <w:r>
+        <w:rPr>
+          <w:szCs w:val="24"/>
+          <w:lang w:val="hr-HR"/>
+        </w:rPr>
+        <w:tab/>
+      </w:r>
+      <w:r>
+        <w:rPr>
+          <w:noProof/>
+          <w:szCs w:val="24"/>
+          <w:lang w:val="sr-Latn-RS" w:eastAsia="sr-Latn-RS"/>
+        </w:rPr>
+        <w:drawing>
+          <wp:inline distT="0" distB="0" distL="0" distR="0">
+            <wp:extent cx="5238750" cy="3366135"/>
+            <wp:effectExtent l="0" t="0" r="0" b="0"/>
+            <wp:docPr id="5" name="Picture 5"/>
+            <wp:cNvGraphicFramePr>
+              <a:graphicFrameLocks xmlns:a="http://schemas.openxmlformats.org/drawingml/2006/main" noChangeAspect="1"/>
+            </wp:cNvGraphicFramePr>
+            <a:graphic xmlns:a="http://schemas.openxmlformats.org/drawingml/2006/main">
+              <a:graphicData uri="http://schemas.openxmlformats.org/drawingml/2006/picture">
+                <pic:pic xmlns:pic="http://schemas.openxmlformats.org/drawingml/2006/picture">
+                  <pic:nvPicPr>
+                    <pic:cNvPr id="5" name="aaaa.png"/>
+                    <pic:cNvPicPr/>
+                  </pic:nvPicPr>
+                  <pic:blipFill>
+                    <a:blip r:embed="rId13" cstate="print">
+                      <a:extLst>
+                        <a:ext uri="{28A0092B-C50C-407E-A947-70E740481C1C}">
+                          <a14:useLocalDpi xmlns:a14="http://schemas.microsoft.com/office/drawing/2010/main" val="0"/>
+                        </a:ext>
+                      </a:extLst>
+                    </a:blip>
+                    <a:stretch>
+                      <a:fillRect/>
+                    </a:stretch>
+                  </pic:blipFill>
+                  <pic:spPr>
+                    <a:xfrm>
+                      <a:off x="0" y="0"/>
+                      <a:ext cx="5238750" cy="3366135"/>
+                    </a:xfrm>
+                    <a:prstGeom prst="rect">
+                      <a:avLst/>
+                    </a:prstGeom>
+                  </pic:spPr>
+                </pic:pic>
+              </a:graphicData>
+            </a:graphic>
+          </wp:inline>
+        </w:drawing>
+      </w:r>
+    </w:p>
+    <w:p>
+      <w:pPr>
+        <w:ind w:left="720" w:firstLine="0"/>
+        <w:rPr>
+          <w:szCs w:val="24"/>
+          <w:lang w:val="hr-HR"/>
+        </w:rPr>
+      </w:pPr>
+      <w:r>
+        <w:rPr>
+          <w:noProof/>
+          <w:szCs w:val="24"/>
+          <w:lang w:val="sr-Latn-RS" w:eastAsia="sr-Latn-RS"/>
+        </w:rPr>
+        <w:drawing>
+          <wp:inline distT="0" distB="0" distL="0" distR="0">
+            <wp:extent cx="5238750" cy="3366135"/>
+            <wp:effectExtent l="0" t="0" r="0" b="0"/>
+            <wp:docPr id="4" name="Picture 4"/>
+            <wp:cNvGraphicFramePr>
+              <a:graphicFrameLocks xmlns:a="http://schemas.openxmlformats.org/drawingml/2006/main" noChangeAspect="1"/>
+            </wp:cNvGraphicFramePr>
+            <a:graphic xmlns:a="http://schemas.openxmlformats.org/drawingml/2006/main">
+              <a:graphicData uri="http://schemas.openxmlformats.org/drawingml/2006/picture">
+                <pic:pic xmlns:pic="http://schemas.openxmlformats.org/drawingml/2006/picture">
+                  <pic:nvPicPr>
+                    <pic:cNvPr id="4" name="Screenshot from VID_20170612_123604 (1).mkv.png"/>
+                    <pic:cNvPicPr/>
+                  </pic:nvPicPr>
+                  <pic:blipFill>
+                    <a:blip r:embed="rId14" cstate="print">
+                      <a:extLst>
+                        <a:ext uri="{28A0092B-C50C-407E-A947-70E740481C1C}">
+                          <a14:useLocalDpi xmlns:a14="http://schemas.microsoft.com/office/drawing/2010/main" val="0"/>
+                        </a:ext>
+                      </a:extLst>
+                    </a:blip>
+                    <a:stretch>
+                      <a:fillRect/>
+                    </a:stretch>
+                  </pic:blipFill>
+                  <pic:spPr>
+                    <a:xfrm>
+                      <a:off x="0" y="0"/>
+                      <a:ext cx="5238750" cy="3366135"/>
+                    </a:xfrm>
+                    <a:prstGeom prst="rect">
+                      <a:avLst/>
+                    </a:prstGeom>
+                  </pic:spPr>
+                </pic:pic>
+              </a:graphicData>
+            </a:graphic>
+          </wp:inline>
+        </w:drawing>
+      </w:r>
+    </w:p>
     <w:sectPr>
-      <w:headerReference w:type="default" r:id="rId13"/>
+      <w:headerReference w:type="default" r:id="rId15"/>
       <w:pgSz w:w="11907" w:h="16840" w:code="9"/>
       <w:pgMar w:top="1134" w:right="851" w:bottom="1134" w:left="1701" w:header="567" w:footer="567" w:gutter="0"/>
       <w:cols w:space="720"/>
@@ -1453,7 +1616,7 @@
 </file>
 
 <file path=word/endnotes.xml><?xml version="1.0" encoding="utf-8"?>
-<w:endnotes xmlns:ve="http://schemas.openxmlformats.org/markup-compatibility/2006" xmlns:o="urn:schemas-microsoft-com:office:office" xmlns:r="http://schemas.openxmlformats.org/officeDocument/2006/relationships" xmlns:m="http://schemas.openxmlformats.org/officeDocument/2006/math" xmlns:v="urn:schemas-microsoft-com:vml" xmlns:wp="http://schemas.openxmlformats.org/drawingml/2006/wordprocessingDrawing" xmlns:w10="urn:schemas-microsoft-com:office:word" xmlns:w="http://schemas.openxmlformats.org/wordprocessingml/2006/main" xmlns:wne="http://schemas.microsoft.com/office/word/2006/wordml">
+<w:endnotes xmlns:wpc="http://schemas.microsoft.com/office/word/2010/wordprocessingCanvas" xmlns:mc="http://schemas.openxmlformats.org/markup-compatibility/2006" xmlns:o="urn:schemas-microsoft-com:office:office" xmlns:r="http://schemas.openxmlformats.org/officeDocument/2006/relationships" xmlns:m="http://schemas.openxmlformats.org/officeDocument/2006/math" xmlns:v="urn:schemas-microsoft-com:vml" xmlns:wp14="http://schemas.microsoft.com/office/word/2010/wordprocessingDrawing" xmlns:wp="http://schemas.openxmlformats.org/drawingml/2006/wordprocessingDrawing" xmlns:w10="urn:schemas-microsoft-com:office:word" xmlns:w="http://schemas.openxmlformats.org/wordprocessingml/2006/main" xmlns:w14="http://schemas.microsoft.com/office/word/2010/wordml" xmlns:w15="http://schemas.microsoft.com/office/word/2012/wordml" xmlns:wpg="http://schemas.microsoft.com/office/word/2010/wordprocessingGroup" xmlns:wpi="http://schemas.microsoft.com/office/word/2010/wordprocessingInk" xmlns:wne="http://schemas.microsoft.com/office/word/2006/wordml" xmlns:wps="http://schemas.microsoft.com/office/word/2010/wordprocessingShape" mc:Ignorable="w14 w15 wp14">
   <w:endnote w:type="separator" w:id="-1">
     <w:p>
       <w:r>
@@ -1472,7 +1635,7 @@
 </file>
 
 <file path=word/footnotes.xml><?xml version="1.0" encoding="utf-8"?>
-<w:footnotes xmlns:ve="http://schemas.openxmlformats.org/markup-compatibility/2006" xmlns:o="urn:schemas-microsoft-com:office:office" xmlns:r="http://schemas.openxmlformats.org/officeDocument/2006/relationships" xmlns:m="http://schemas.openxmlformats.org/officeDocument/2006/math" xmlns:v="urn:schemas-microsoft-com:vml" xmlns:wp="http://schemas.openxmlformats.org/drawingml/2006/wordprocessingDrawing" xmlns:w10="urn:schemas-microsoft-com:office:word" xmlns:w="http://schemas.openxmlformats.org/wordprocessingml/2006/main" xmlns:wne="http://schemas.microsoft.com/office/word/2006/wordml">
+<w:footnotes xmlns:wpc="http://schemas.microsoft.com/office/word/2010/wordprocessingCanvas" xmlns:mc="http://schemas.openxmlformats.org/markup-compatibility/2006" xmlns:o="urn:schemas-microsoft-com:office:office" xmlns:r="http://schemas.openxmlformats.org/officeDocument/2006/relationships" xmlns:m="http://schemas.openxmlformats.org/officeDocument/2006/math" xmlns:v="urn:schemas-microsoft-com:vml" xmlns:wp14="http://schemas.microsoft.com/office/word/2010/wordprocessingDrawing" xmlns:wp="http://schemas.openxmlformats.org/drawingml/2006/wordprocessingDrawing" xmlns:w10="urn:schemas-microsoft-com:office:word" xmlns:w="http://schemas.openxmlformats.org/wordprocessingml/2006/main" xmlns:w14="http://schemas.microsoft.com/office/word/2010/wordml" xmlns:w15="http://schemas.microsoft.com/office/word/2012/wordml" xmlns:wpg="http://schemas.microsoft.com/office/word/2010/wordprocessingGroup" xmlns:wpi="http://schemas.microsoft.com/office/word/2010/wordprocessingInk" xmlns:wne="http://schemas.microsoft.com/office/word/2006/wordml" xmlns:wps="http://schemas.microsoft.com/office/word/2010/wordprocessingShape" mc:Ignorable="w14 w15 wp14">
   <w:footnote w:type="separator" w:id="-1">
     <w:p>
       <w:r>
@@ -1491,7 +1654,7 @@
 </file>
 
 <file path=word/header1.xml><?xml version="1.0" encoding="utf-8"?>
-<w:hdr xmlns:ve="http://schemas.openxmlformats.org/markup-compatibility/2006" xmlns:o="urn:schemas-microsoft-com:office:office" xmlns:r="http://schemas.openxmlformats.org/officeDocument/2006/relationships" xmlns:m="http://schemas.openxmlformats.org/officeDocument/2006/math" xmlns:v="urn:schemas-microsoft-com:vml" xmlns:wp="http://schemas.openxmlformats.org/drawingml/2006/wordprocessingDrawing" xmlns:w10="urn:schemas-microsoft-com:office:word" xmlns:w="http://schemas.openxmlformats.org/wordprocessingml/2006/main" xmlns:wne="http://schemas.microsoft.com/office/word/2006/wordml">
+<w:hdr xmlns:wpc="http://schemas.microsoft.com/office/word/2010/wordprocessingCanvas" xmlns:mc="http://schemas.openxmlformats.org/markup-compatibility/2006" xmlns:o="urn:schemas-microsoft-com:office:office" xmlns:r="http://schemas.openxmlformats.org/officeDocument/2006/relationships" xmlns:m="http://schemas.openxmlformats.org/officeDocument/2006/math" xmlns:v="urn:schemas-microsoft-com:vml" xmlns:wp14="http://schemas.microsoft.com/office/word/2010/wordprocessingDrawing" xmlns:wp="http://schemas.openxmlformats.org/drawingml/2006/wordprocessingDrawing" xmlns:w10="urn:schemas-microsoft-com:office:word" xmlns:w="http://schemas.openxmlformats.org/wordprocessingml/2006/main" xmlns:w14="http://schemas.microsoft.com/office/word/2010/wordml" xmlns:w15="http://schemas.microsoft.com/office/word/2012/wordml" xmlns:wpg="http://schemas.microsoft.com/office/word/2010/wordprocessingGroup" xmlns:wpi="http://schemas.microsoft.com/office/word/2010/wordprocessingInk" xmlns:wne="http://schemas.microsoft.com/office/word/2006/wordml" xmlns:wps="http://schemas.microsoft.com/office/word/2010/wordprocessingShape" mc:Ignorable="w14 w15 wp14">
   <w:p>
     <w:pPr>
       <w:pStyle w:val="Header"/>
@@ -1517,8 +1680,8 @@
 </file>
 
 <file path=word/numbering.xml><?xml version="1.0" encoding="utf-8"?>
-<w:numbering xmlns:ve="http://schemas.openxmlformats.org/markup-compatibility/2006" xmlns:o="urn:schemas-microsoft-com:office:office" xmlns:r="http://schemas.openxmlformats.org/officeDocument/2006/relationships" xmlns:m="http://schemas.openxmlformats.org/officeDocument/2006/math" xmlns:v="urn:schemas-microsoft-com:vml" xmlns:wp="http://schemas.openxmlformats.org/drawingml/2006/wordprocessingDrawing" xmlns:w10="urn:schemas-microsoft-com:office:word" xmlns:w="http://schemas.openxmlformats.org/wordprocessingml/2006/main" xmlns:wne="http://schemas.microsoft.com/office/word/2006/wordml">
-  <w:abstractNum w:abstractNumId="0">
+<w:numbering xmlns:wpc="http://schemas.microsoft.com/office/word/2010/wordprocessingCanvas" xmlns:mc="http://schemas.openxmlformats.org/markup-compatibility/2006" xmlns:o="urn:schemas-microsoft-com:office:office" xmlns:r="http://schemas.openxmlformats.org/officeDocument/2006/relationships" xmlns:m="http://schemas.openxmlformats.org/officeDocument/2006/math" xmlns:v="urn:schemas-microsoft-com:vml" xmlns:wp14="http://schemas.microsoft.com/office/word/2010/wordprocessingDrawing" xmlns:wp="http://schemas.openxmlformats.org/drawingml/2006/wordprocessingDrawing" xmlns:w10="urn:schemas-microsoft-com:office:word" xmlns:w="http://schemas.openxmlformats.org/wordprocessingml/2006/main" xmlns:w14="http://schemas.microsoft.com/office/word/2010/wordml" xmlns:w15="http://schemas.microsoft.com/office/word/2012/wordml" xmlns:wpg="http://schemas.microsoft.com/office/word/2010/wordprocessingGroup" xmlns:wpi="http://schemas.microsoft.com/office/word/2010/wordprocessingInk" xmlns:wne="http://schemas.microsoft.com/office/word/2006/wordml" xmlns:wps="http://schemas.microsoft.com/office/word/2010/wordprocessingShape" mc:Ignorable="w14 w15 wp14">
+  <w:abstractNum w:abstractNumId="0" w15:restartNumberingAfterBreak="0">
     <w:nsid w:val="237C1554"/>
     <w:multiLevelType w:val="hybridMultilevel"/>
     <w:tmpl w:val="D47AD088"/>
@@ -1634,7 +1797,7 @@
       </w:pPr>
     </w:lvl>
   </w:abstractNum>
-  <w:abstractNum w:abstractNumId="1">
+  <w:abstractNum w:abstractNumId="1" w15:restartNumberingAfterBreak="0">
     <w:nsid w:val="31165EC2"/>
     <w:multiLevelType w:val="hybridMultilevel"/>
     <w:tmpl w:val="D966D964"/>
@@ -1723,7 +1886,7 @@
       </w:pPr>
     </w:lvl>
   </w:abstractNum>
-  <w:abstractNum w:abstractNumId="2">
+  <w:abstractNum w:abstractNumId="2" w15:restartNumberingAfterBreak="0">
     <w:nsid w:val="44AD689C"/>
     <w:multiLevelType w:val="multilevel"/>
     <w:tmpl w:val="8682CDF6"/>
@@ -1872,7 +2035,7 @@
       </w:rPr>
     </w:lvl>
   </w:abstractNum>
-  <w:abstractNum w:abstractNumId="3">
+  <w:abstractNum w:abstractNumId="3" w15:restartNumberingAfterBreak="0">
     <w:nsid w:val="4560471C"/>
     <w:multiLevelType w:val="multilevel"/>
     <w:tmpl w:val="313401DC"/>
@@ -2012,7 +2175,7 @@
       </w:rPr>
     </w:lvl>
   </w:abstractNum>
-  <w:abstractNum w:abstractNumId="4">
+  <w:abstractNum w:abstractNumId="4" w15:restartNumberingAfterBreak="0">
     <w:nsid w:val="67D94418"/>
     <w:multiLevelType w:val="multilevel"/>
     <w:tmpl w:val="040A2DDE"/>
@@ -2138,7 +2301,7 @@
 </file>
 
 <file path=word/styles.xml><?xml version="1.0" encoding="utf-8"?>
-<w:styles xmlns:r="http://schemas.openxmlformats.org/officeDocument/2006/relationships" xmlns:w="http://schemas.openxmlformats.org/wordprocessingml/2006/main">
+<w:styles xmlns:mc="http://schemas.openxmlformats.org/markup-compatibility/2006" xmlns:r="http://schemas.openxmlformats.org/officeDocument/2006/relationships" xmlns:w="http://schemas.openxmlformats.org/wordprocessingml/2006/main" xmlns:w14="http://schemas.microsoft.com/office/word/2010/wordml" xmlns:w15="http://schemas.microsoft.com/office/word/2012/wordml" mc:Ignorable="w14 w15">
   <w:docDefaults>
     <w:rPrDefault>
       <w:rPr>
@@ -2148,7 +2311,7 @@
     </w:rPrDefault>
     <w:pPrDefault/>
   </w:docDefaults>
-  <w:latentStyles w:defLockedState="0" w:defUIPriority="0" w:defSemiHidden="0" w:defUnhideWhenUsed="0" w:defQFormat="0" w:count="267">
+  <w:latentStyles w:defLockedState="0" w:defUIPriority="0" w:defSemiHidden="0" w:defUnhideWhenUsed="0" w:defQFormat="0" w:count="371">
     <w:lsdException w:name="Normal" w:qFormat="1"/>
     <w:lsdException w:name="heading 1" w:qFormat="1"/>
     <w:lsdException w:name="heading 2" w:qFormat="1"/>
@@ -2156,14 +2319,148 @@
     <w:lsdException w:name="heading 4" w:qFormat="1"/>
     <w:lsdException w:name="heading 5" w:qFormat="1"/>
     <w:lsdException w:name="heading 6" w:qFormat="1"/>
-    <w:lsdException w:name="heading 7" w:qFormat="1"/>
-    <w:lsdException w:name="heading 8" w:qFormat="1"/>
-    <w:lsdException w:name="heading 9" w:qFormat="1"/>
-    <w:lsdException w:name="caption" w:qFormat="1"/>
+    <w:lsdException w:name="heading 7" w:semiHidden="1" w:unhideWhenUsed="1" w:qFormat="1"/>
+    <w:lsdException w:name="heading 8" w:semiHidden="1" w:unhideWhenUsed="1" w:qFormat="1"/>
+    <w:lsdException w:name="heading 9" w:semiHidden="1" w:unhideWhenUsed="1" w:qFormat="1"/>
+    <w:lsdException w:name="index 1" w:semiHidden="1" w:unhideWhenUsed="1"/>
+    <w:lsdException w:name="index 2" w:semiHidden="1" w:unhideWhenUsed="1"/>
+    <w:lsdException w:name="index 3" w:semiHidden="1" w:unhideWhenUsed="1"/>
+    <w:lsdException w:name="index 4" w:semiHidden="1" w:unhideWhenUsed="1"/>
+    <w:lsdException w:name="index 5" w:semiHidden="1" w:unhideWhenUsed="1"/>
+    <w:lsdException w:name="index 6" w:semiHidden="1" w:unhideWhenUsed="1"/>
+    <w:lsdException w:name="index 7" w:semiHidden="1" w:unhideWhenUsed="1"/>
+    <w:lsdException w:name="index 8" w:semiHidden="1" w:unhideWhenUsed="1"/>
+    <w:lsdException w:name="index 9" w:semiHidden="1" w:unhideWhenUsed="1"/>
+    <w:lsdException w:name="toc 1" w:semiHidden="1" w:unhideWhenUsed="1"/>
+    <w:lsdException w:name="toc 2" w:semiHidden="1" w:unhideWhenUsed="1"/>
+    <w:lsdException w:name="toc 3" w:semiHidden="1" w:unhideWhenUsed="1"/>
+    <w:lsdException w:name="toc 4" w:semiHidden="1" w:unhideWhenUsed="1"/>
+    <w:lsdException w:name="toc 5" w:semiHidden="1" w:unhideWhenUsed="1"/>
+    <w:lsdException w:name="toc 6" w:semiHidden="1" w:unhideWhenUsed="1"/>
+    <w:lsdException w:name="toc 7" w:semiHidden="1" w:unhideWhenUsed="1"/>
+    <w:lsdException w:name="toc 8" w:semiHidden="1" w:unhideWhenUsed="1"/>
+    <w:lsdException w:name="toc 9" w:semiHidden="1" w:unhideWhenUsed="1"/>
+    <w:lsdException w:name="Normal Indent" w:semiHidden="1" w:unhideWhenUsed="1"/>
+    <w:lsdException w:name="footnote text" w:semiHidden="1" w:unhideWhenUsed="1"/>
+    <w:lsdException w:name="annotation text" w:semiHidden="1" w:unhideWhenUsed="1"/>
+    <w:lsdException w:name="header" w:semiHidden="1" w:unhideWhenUsed="1"/>
+    <w:lsdException w:name="footer" w:semiHidden="1" w:unhideWhenUsed="1"/>
+    <w:lsdException w:name="index heading" w:semiHidden="1" w:unhideWhenUsed="1"/>
+    <w:lsdException w:name="caption" w:semiHidden="1" w:unhideWhenUsed="1" w:qFormat="1"/>
+    <w:lsdException w:name="table of figures" w:semiHidden="1" w:unhideWhenUsed="1"/>
+    <w:lsdException w:name="envelope address" w:semiHidden="1" w:unhideWhenUsed="1"/>
+    <w:lsdException w:name="envelope return" w:semiHidden="1" w:unhideWhenUsed="1"/>
+    <w:lsdException w:name="footnote reference" w:semiHidden="1" w:unhideWhenUsed="1"/>
+    <w:lsdException w:name="annotation reference" w:semiHidden="1" w:unhideWhenUsed="1"/>
+    <w:lsdException w:name="line number" w:semiHidden="1" w:unhideWhenUsed="1"/>
+    <w:lsdException w:name="page number" w:semiHidden="1" w:unhideWhenUsed="1"/>
+    <w:lsdException w:name="endnote reference" w:semiHidden="1" w:unhideWhenUsed="1"/>
+    <w:lsdException w:name="endnote text" w:semiHidden="1" w:unhideWhenUsed="1"/>
+    <w:lsdException w:name="table of authorities" w:semiHidden="1" w:unhideWhenUsed="1"/>
+    <w:lsdException w:name="macro" w:semiHidden="1" w:unhideWhenUsed="1"/>
+    <w:lsdException w:name="toa heading" w:semiHidden="1" w:unhideWhenUsed="1"/>
+    <w:lsdException w:name="List" w:semiHidden="1" w:unhideWhenUsed="1"/>
+    <w:lsdException w:name="List Bullet" w:semiHidden="1" w:unhideWhenUsed="1"/>
+    <w:lsdException w:name="List 2" w:semiHidden="1" w:unhideWhenUsed="1"/>
+    <w:lsdException w:name="List 3" w:semiHidden="1" w:unhideWhenUsed="1"/>
+    <w:lsdException w:name="List Bullet 2" w:semiHidden="1" w:unhideWhenUsed="1"/>
+    <w:lsdException w:name="List Bullet 3" w:semiHidden="1" w:unhideWhenUsed="1"/>
+    <w:lsdException w:name="List Bullet 4" w:semiHidden="1" w:unhideWhenUsed="1"/>
+    <w:lsdException w:name="List Bullet 5" w:semiHidden="1" w:unhideWhenUsed="1"/>
+    <w:lsdException w:name="List Number 2" w:semiHidden="1" w:unhideWhenUsed="1"/>
+    <w:lsdException w:name="List Number 3" w:semiHidden="1" w:unhideWhenUsed="1"/>
+    <w:lsdException w:name="List Number 4" w:semiHidden="1" w:unhideWhenUsed="1"/>
+    <w:lsdException w:name="List Number 5" w:semiHidden="1" w:unhideWhenUsed="1"/>
     <w:lsdException w:name="Title" w:qFormat="1"/>
+    <w:lsdException w:name="Closing" w:semiHidden="1" w:unhideWhenUsed="1"/>
+    <w:lsdException w:name="Signature" w:semiHidden="1" w:unhideWhenUsed="1"/>
+    <w:lsdException w:name="Default Paragraph Font" w:semiHidden="1" w:unhideWhenUsed="1"/>
+    <w:lsdException w:name="Body Text" w:semiHidden="1" w:unhideWhenUsed="1"/>
+    <w:lsdException w:name="Body Text Indent" w:semiHidden="1" w:unhideWhenUsed="1"/>
+    <w:lsdException w:name="List Continue" w:semiHidden="1" w:unhideWhenUsed="1"/>
+    <w:lsdException w:name="List Continue 2" w:semiHidden="1" w:unhideWhenUsed="1"/>
+    <w:lsdException w:name="List Continue 3" w:semiHidden="1" w:unhideWhenUsed="1"/>
+    <w:lsdException w:name="List Continue 4" w:semiHidden="1" w:unhideWhenUsed="1"/>
+    <w:lsdException w:name="List Continue 5" w:semiHidden="1" w:unhideWhenUsed="1"/>
+    <w:lsdException w:name="Message Header" w:semiHidden="1" w:unhideWhenUsed="1"/>
     <w:lsdException w:name="Subtitle" w:qFormat="1"/>
+    <w:lsdException w:name="Body Text First Indent 2" w:semiHidden="1" w:unhideWhenUsed="1"/>
+    <w:lsdException w:name="Note Heading" w:semiHidden="1" w:unhideWhenUsed="1"/>
+    <w:lsdException w:name="Body Text 2" w:semiHidden="1" w:unhideWhenUsed="1"/>
+    <w:lsdException w:name="Body Text 3" w:semiHidden="1" w:unhideWhenUsed="1"/>
+    <w:lsdException w:name="Body Text Indent 2" w:semiHidden="1" w:unhideWhenUsed="1"/>
+    <w:lsdException w:name="Body Text Indent 3" w:semiHidden="1" w:unhideWhenUsed="1"/>
+    <w:lsdException w:name="Block Text" w:semiHidden="1" w:unhideWhenUsed="1"/>
+    <w:lsdException w:name="Hyperlink" w:semiHidden="1" w:unhideWhenUsed="1"/>
+    <w:lsdException w:name="FollowedHyperlink" w:semiHidden="1" w:unhideWhenUsed="1"/>
     <w:lsdException w:name="Strong" w:qFormat="1"/>
     <w:lsdException w:name="Emphasis" w:qFormat="1"/>
+    <w:lsdException w:name="Document Map" w:semiHidden="1" w:unhideWhenUsed="1"/>
+    <w:lsdException w:name="Plain Text" w:semiHidden="1" w:unhideWhenUsed="1"/>
+    <w:lsdException w:name="E-mail Signature" w:semiHidden="1" w:unhideWhenUsed="1"/>
+    <w:lsdException w:name="HTML Top of Form" w:semiHidden="1" w:unhideWhenUsed="1"/>
+    <w:lsdException w:name="HTML Bottom of Form" w:semiHidden="1" w:unhideWhenUsed="1"/>
+    <w:lsdException w:name="Normal (Web)" w:semiHidden="1" w:unhideWhenUsed="1"/>
+    <w:lsdException w:name="HTML Acronym" w:semiHidden="1" w:unhideWhenUsed="1"/>
+    <w:lsdException w:name="HTML Address" w:semiHidden="1" w:unhideWhenUsed="1"/>
+    <w:lsdException w:name="HTML Cite" w:semiHidden="1" w:unhideWhenUsed="1"/>
+    <w:lsdException w:name="HTML Code" w:semiHidden="1" w:unhideWhenUsed="1"/>
+    <w:lsdException w:name="HTML Definition" w:semiHidden="1" w:unhideWhenUsed="1"/>
+    <w:lsdException w:name="HTML Keyboard" w:semiHidden="1" w:unhideWhenUsed="1"/>
+    <w:lsdException w:name="HTML Preformatted" w:semiHidden="1" w:unhideWhenUsed="1"/>
+    <w:lsdException w:name="HTML Sample" w:semiHidden="1" w:unhideWhenUsed="1"/>
+    <w:lsdException w:name="HTML Typewriter" w:semiHidden="1" w:unhideWhenUsed="1"/>
+    <w:lsdException w:name="HTML Variable" w:semiHidden="1" w:unhideWhenUsed="1"/>
+    <w:lsdException w:name="Normal Table" w:semiHidden="1" w:unhideWhenUsed="1"/>
+    <w:lsdException w:name="annotation subject" w:semiHidden="1" w:unhideWhenUsed="1"/>
+    <w:lsdException w:name="No List" w:semiHidden="1" w:unhideWhenUsed="1"/>
+    <w:lsdException w:name="Outline List 1" w:semiHidden="1" w:unhideWhenUsed="1"/>
+    <w:lsdException w:name="Outline List 2" w:semiHidden="1" w:unhideWhenUsed="1"/>
+    <w:lsdException w:name="Outline List 3" w:semiHidden="1" w:unhideWhenUsed="1"/>
+    <w:lsdException w:name="Table Simple 1" w:semiHidden="1" w:unhideWhenUsed="1"/>
+    <w:lsdException w:name="Table Simple 2" w:semiHidden="1" w:unhideWhenUsed="1"/>
+    <w:lsdException w:name="Table Simple 3" w:semiHidden="1" w:unhideWhenUsed="1"/>
+    <w:lsdException w:name="Table Classic 1" w:semiHidden="1" w:unhideWhenUsed="1"/>
+    <w:lsdException w:name="Table Classic 2" w:semiHidden="1" w:unhideWhenUsed="1"/>
+    <w:lsdException w:name="Table Classic 3" w:semiHidden="1" w:unhideWhenUsed="1"/>
+    <w:lsdException w:name="Table Classic 4" w:semiHidden="1" w:unhideWhenUsed="1"/>
+    <w:lsdException w:name="Table Colorful 1" w:semiHidden="1" w:unhideWhenUsed="1"/>
+    <w:lsdException w:name="Table Colorful 2" w:semiHidden="1" w:unhideWhenUsed="1"/>
+    <w:lsdException w:name="Table Colorful 3" w:semiHidden="1" w:unhideWhenUsed="1"/>
+    <w:lsdException w:name="Table Columns 1" w:semiHidden="1" w:unhideWhenUsed="1"/>
+    <w:lsdException w:name="Table Columns 2" w:semiHidden="1" w:unhideWhenUsed="1"/>
+    <w:lsdException w:name="Table Columns 3" w:semiHidden="1" w:unhideWhenUsed="1"/>
+    <w:lsdException w:name="Table Columns 4" w:semiHidden="1" w:unhideWhenUsed="1"/>
+    <w:lsdException w:name="Table Columns 5" w:semiHidden="1" w:unhideWhenUsed="1"/>
+    <w:lsdException w:name="Table Grid 1" w:semiHidden="1" w:unhideWhenUsed="1"/>
+    <w:lsdException w:name="Table Grid 2" w:semiHidden="1" w:unhideWhenUsed="1"/>
+    <w:lsdException w:name="Table Grid 3" w:semiHidden="1" w:unhideWhenUsed="1"/>
+    <w:lsdException w:name="Table Grid 4" w:semiHidden="1" w:unhideWhenUsed="1"/>
+    <w:lsdException w:name="Table Grid 5" w:semiHidden="1" w:unhideWhenUsed="1"/>
+    <w:lsdException w:name="Table Grid 6" w:semiHidden="1" w:unhideWhenUsed="1"/>
+    <w:lsdException w:name="Table Grid 7" w:semiHidden="1" w:unhideWhenUsed="1"/>
+    <w:lsdException w:name="Table Grid 8" w:semiHidden="1" w:unhideWhenUsed="1"/>
+    <w:lsdException w:name="Table List 1" w:semiHidden="1" w:unhideWhenUsed="1"/>
+    <w:lsdException w:name="Table List 2" w:semiHidden="1" w:unhideWhenUsed="1"/>
+    <w:lsdException w:name="Table List 3" w:semiHidden="1" w:unhideWhenUsed="1"/>
+    <w:lsdException w:name="Table List 4" w:semiHidden="1" w:unhideWhenUsed="1"/>
+    <w:lsdException w:name="Table List 5" w:semiHidden="1" w:unhideWhenUsed="1"/>
+    <w:lsdException w:name="Table List 6" w:semiHidden="1" w:unhideWhenUsed="1"/>
+    <w:lsdException w:name="Table List 7" w:semiHidden="1" w:unhideWhenUsed="1"/>
+    <w:lsdException w:name="Table List 8" w:semiHidden="1" w:unhideWhenUsed="1"/>
+    <w:lsdException w:name="Table 3D effects 1" w:semiHidden="1" w:unhideWhenUsed="1"/>
+    <w:lsdException w:name="Table 3D effects 2" w:semiHidden="1" w:unhideWhenUsed="1"/>
+    <w:lsdException w:name="Table 3D effects 3" w:semiHidden="1" w:unhideWhenUsed="1"/>
+    <w:lsdException w:name="Table Contemporary" w:semiHidden="1" w:unhideWhenUsed="1"/>
+    <w:lsdException w:name="Table Elegant" w:semiHidden="1" w:unhideWhenUsed="1"/>
+    <w:lsdException w:name="Table Professional" w:semiHidden="1" w:unhideWhenUsed="1"/>
+    <w:lsdException w:name="Table Subtle 1" w:semiHidden="1" w:unhideWhenUsed="1"/>
+    <w:lsdException w:name="Table Subtle 2" w:semiHidden="1" w:unhideWhenUsed="1"/>
+    <w:lsdException w:name="Table Web 1" w:semiHidden="1" w:unhideWhenUsed="1"/>
+    <w:lsdException w:name="Table Web 2" w:semiHidden="1" w:unhideWhenUsed="1"/>
+    <w:lsdException w:name="Table Web 3" w:semiHidden="1" w:unhideWhenUsed="1"/>
+    <w:lsdException w:name="Balloon Text" w:semiHidden="1" w:unhideWhenUsed="1"/>
+    <w:lsdException w:name="Table Theme" w:semiHidden="1" w:unhideWhenUsed="1"/>
     <w:lsdException w:name="Placeholder Text" w:semiHidden="1" w:uiPriority="99"/>
     <w:lsdException w:name="No Spacing" w:uiPriority="1" w:qFormat="1"/>
     <w:lsdException w:name="Light Shading" w:uiPriority="60"/>
@@ -2275,6 +2572,110 @@
     <w:lsdException w:name="Book Title" w:uiPriority="33" w:qFormat="1"/>
     <w:lsdException w:name="Bibliography" w:semiHidden="1" w:uiPriority="37" w:unhideWhenUsed="1"/>
     <w:lsdException w:name="TOC Heading" w:semiHidden="1" w:uiPriority="39" w:unhideWhenUsed="1" w:qFormat="1"/>
+    <w:lsdException w:name="Plain Table 1" w:uiPriority="41"/>
+    <w:lsdException w:name="Plain Table 2" w:uiPriority="42"/>
+    <w:lsdException w:name="Plain Table 3" w:uiPriority="43"/>
+    <w:lsdException w:name="Plain Table 4" w:uiPriority="44"/>
+    <w:lsdException w:name="Plain Table 5" w:uiPriority="45"/>
+    <w:lsdException w:name="Grid Table Light" w:uiPriority="40"/>
+    <w:lsdException w:name="Grid Table 1 Light" w:uiPriority="46"/>
+    <w:lsdException w:name="Grid Table 2" w:uiPriority="47"/>
+    <w:lsdException w:name="Grid Table 3" w:uiPriority="48"/>
+    <w:lsdException w:name="Grid Table 4" w:uiPriority="49"/>
+    <w:lsdException w:name="Grid Table 5 Dark" w:uiPriority="50"/>
+    <w:lsdException w:name="Grid Table 6 Colorful" w:uiPriority="51"/>
+    <w:lsdException w:name="Grid Table 7 Colorful" w:uiPriority="52"/>
+    <w:lsdException w:name="Grid Table 1 Light Accent 1" w:uiPriority="46"/>
+    <w:lsdException w:name="Grid Table 2 Accent 1" w:uiPriority="47"/>
+    <w:lsdException w:name="Grid Table 3 Accent 1" w:uiPriority="48"/>
+    <w:lsdException w:name="Grid Table 4 Accent 1" w:uiPriority="49"/>
+    <w:lsdException w:name="Grid Table 5 Dark Accent 1" w:uiPriority="50"/>
+    <w:lsdException w:name="Grid Table 6 Colorful Accent 1" w:uiPriority="51"/>
+    <w:lsdException w:name="Grid Table 7 Colorful Accent 1" w:uiPriority="52"/>
+    <w:lsdException w:name="Grid Table 1 Light Accent 2" w:uiPriority="46"/>
+    <w:lsdException w:name="Grid Table 2 Accent 2" w:uiPriority="47"/>
+    <w:lsdException w:name="Grid Table 3 Accent 2" w:uiPriority="48"/>
+    <w:lsdException w:name="Grid Table 4 Accent 2" w:uiPriority="49"/>
+    <w:lsdException w:name="Grid Table 5 Dark Accent 2" w:uiPriority="50"/>
+    <w:lsdException w:name="Grid Table 6 Colorful Accent 2" w:uiPriority="51"/>
+    <w:lsdException w:name="Grid Table 7 Colorful Accent 2" w:uiPriority="52"/>
+    <w:lsdException w:name="Grid Table 1 Light Accent 3" w:uiPriority="46"/>
+    <w:lsdException w:name="Grid Table 2 Accent 3" w:uiPriority="47"/>
+    <w:lsdException w:name="Grid Table 3 Accent 3" w:uiPriority="48"/>
+    <w:lsdException w:name="Grid Table 4 Accent 3" w:uiPriority="49"/>
+    <w:lsdException w:name="Grid Table 5 Dark Accent 3" w:uiPriority="50"/>
+    <w:lsdException w:name="Grid Table 6 Colorful Accent 3" w:uiPriority="51"/>
+    <w:lsdException w:name="Grid Table 7 Colorful Accent 3" w:uiPriority="52"/>
+    <w:lsdException w:name="Grid Table 1 Light Accent 4" w:uiPriority="46"/>
+    <w:lsdException w:name="Grid Table 2 Accent 4" w:uiPriority="47"/>
+    <w:lsdException w:name="Grid Table 3 Accent 4" w:uiPriority="48"/>
+    <w:lsdException w:name="Grid Table 4 Accent 4" w:uiPriority="49"/>
+    <w:lsdException w:name="Grid Table 5 Dark Accent 4" w:uiPriority="50"/>
+    <w:lsdException w:name="Grid Table 6 Colorful Accent 4" w:uiPriority="51"/>
+    <w:lsdException w:name="Grid Table 7 Colorful Accent 4" w:uiPriority="52"/>
+    <w:lsdException w:name="Grid Table 1 Light Accent 5" w:uiPriority="46"/>
+    <w:lsdException w:name="Grid Table 2 Accent 5" w:uiPriority="47"/>
+    <w:lsdException w:name="Grid Table 3 Accent 5" w:uiPriority="48"/>
+    <w:lsdException w:name="Grid Table 4 Accent 5" w:uiPriority="49"/>
+    <w:lsdException w:name="Grid Table 5 Dark Accent 5" w:uiPriority="50"/>
+    <w:lsdException w:name="Grid Table 6 Colorful Accent 5" w:uiPriority="51"/>
+    <w:lsdException w:name="Grid Table 7 Colorful Accent 5" w:uiPriority="52"/>
+    <w:lsdException w:name="Grid Table 1 Light Accent 6" w:uiPriority="46"/>
+    <w:lsdException w:name="Grid Table 2 Accent 6" w:uiPriority="47"/>
+    <w:lsdException w:name="Grid Table 3 Accent 6" w:uiPriority="48"/>
+    <w:lsdException w:name="Grid Table 4 Accent 6" w:uiPriority="49"/>
+    <w:lsdException w:name="Grid Table 5 Dark Accent 6" w:uiPriority="50"/>
+    <w:lsdException w:name="Grid Table 6 Colorful Accent 6" w:uiPriority="51"/>
+    <w:lsdException w:name="Grid Table 7 Colorful Accent 6" w:uiPriority="52"/>
+    <w:lsdException w:name="List Table 1 Light" w:uiPriority="46"/>
+    <w:lsdException w:name="List Table 2" w:uiPriority="47"/>
+    <w:lsdException w:name="List Table 3" w:uiPriority="48"/>
+    <w:lsdException w:name="List Table 4" w:uiPriority="49"/>
+    <w:lsdException w:name="List Table 5 Dark" w:uiPriority="50"/>
+    <w:lsdException w:name="List Table 6 Colorful" w:uiPriority="51"/>
+    <w:lsdException w:name="List Table 7 Colorful" w:uiPriority="52"/>
+    <w:lsdException w:name="List Table 1 Light Accent 1" w:uiPriority="46"/>
+    <w:lsdException w:name="List Table 2 Accent 1" w:uiPriority="47"/>
+    <w:lsdException w:name="List Table 3 Accent 1" w:uiPriority="48"/>
+    <w:lsdException w:name="List Table 4 Accent 1" w:uiPriority="49"/>
+    <w:lsdException w:name="List Table 5 Dark Accent 1" w:uiPriority="50"/>
+    <w:lsdException w:name="List Table 6 Colorful Accent 1" w:uiPriority="51"/>
+    <w:lsdException w:name="List Table 7 Colorful Accent 1" w:uiPriority="52"/>
+    <w:lsdException w:name="List Table 1 Light Accent 2" w:uiPriority="46"/>
+    <w:lsdException w:name="List Table 2 Accent 2" w:uiPriority="47"/>
+    <w:lsdException w:name="List Table 3 Accent 2" w:uiPriority="48"/>
+    <w:lsdException w:name="List Table 4 Accent 2" w:uiPriority="49"/>
+    <w:lsdException w:name="List Table 5 Dark Accent 2" w:uiPriority="50"/>
+    <w:lsdException w:name="List Table 6 Colorful Accent 2" w:uiPriority="51"/>
+    <w:lsdException w:name="List Table 7 Colorful Accent 2" w:uiPriority="52"/>
+    <w:lsdException w:name="List Table 1 Light Accent 3" w:uiPriority="46"/>
+    <w:lsdException w:name="List Table 2 Accent 3" w:uiPriority="47"/>
+    <w:lsdException w:name="List Table 3 Accent 3" w:uiPriority="48"/>
+    <w:lsdException w:name="List Table 4 Accent 3" w:uiPriority="49"/>
+    <w:lsdException w:name="List Table 5 Dark Accent 3" w:uiPriority="50"/>
+    <w:lsdException w:name="List Table 6 Colorful Accent 3" w:uiPriority="51"/>
+    <w:lsdException w:name="List Table 7 Colorful Accent 3" w:uiPriority="52"/>
+    <w:lsdException w:name="List Table 1 Light Accent 4" w:uiPriority="46"/>
+    <w:lsdException w:name="List Table 2 Accent 4" w:uiPriority="47"/>
+    <w:lsdException w:name="List Table 3 Accent 4" w:uiPriority="48"/>
+    <w:lsdException w:name="List Table 4 Accent 4" w:uiPriority="49"/>
+    <w:lsdException w:name="List Table 5 Dark Accent 4" w:uiPriority="50"/>
+    <w:lsdException w:name="List Table 6 Colorful Accent 4" w:uiPriority="51"/>
+    <w:lsdException w:name="List Table 7 Colorful Accent 4" w:uiPriority="52"/>
+    <w:lsdException w:name="List Table 1 Light Accent 5" w:uiPriority="46"/>
+    <w:lsdException w:name="List Table 2 Accent 5" w:uiPriority="47"/>
+    <w:lsdException w:name="List Table 3 Accent 5" w:uiPriority="48"/>
+    <w:lsdException w:name="List Table 4 Accent 5" w:uiPriority="49"/>
+    <w:lsdException w:name="List Table 5 Dark Accent 5" w:uiPriority="50"/>
+    <w:lsdException w:name="List Table 6 Colorful Accent 5" w:uiPriority="51"/>
+    <w:lsdException w:name="List Table 7 Colorful Accent 5" w:uiPriority="52"/>
+    <w:lsdException w:name="List Table 1 Light Accent 6" w:uiPriority="46"/>
+    <w:lsdException w:name="List Table 2 Accent 6" w:uiPriority="47"/>
+    <w:lsdException w:name="List Table 3 Accent 6" w:uiPriority="48"/>
+    <w:lsdException w:name="List Table 4 Accent 6" w:uiPriority="49"/>
+    <w:lsdException w:name="List Table 5 Dark Accent 6" w:uiPriority="50"/>
+    <w:lsdException w:name="List Table 6 Colorful Accent 6" w:uiPriority="51"/>
+    <w:lsdException w:name="List Table 7 Colorful Accent 6" w:uiPriority="52"/>
   </w:latentStyles>
   <w:style w:type="paragraph" w:default="1" w:styleId="Normal">
     <w:name w:val="Normal"/>
@@ -2503,7 +2904,6 @@
     <w:uiPriority w:val="99"/>
     <w:semiHidden/>
     <w:unhideWhenUsed/>
-    <w:qFormat/>
     <w:tblPr>
       <w:tblInd w:w="0" w:type="dxa"/>
       <w:tblCellMar>
@@ -2718,7 +3118,6 @@
       <w:jc w:val="both"/>
     </w:pPr>
     <w:tblPr>
-      <w:tblInd w:w="0" w:type="dxa"/>
       <w:tblBorders>
         <w:top w:val="single" w:sz="4" w:space="0" w:color="auto"/>
         <w:left w:val="single" w:sz="4" w:space="0" w:color="auto"/>
@@ -2727,12 +3126,6 @@
         <w:insideH w:val="single" w:sz="4" w:space="0" w:color="auto"/>
         <w:insideV w:val="single" w:sz="4" w:space="0" w:color="auto"/>
       </w:tblBorders>
-      <w:tblCellMar>
-        <w:top w:w="0" w:type="dxa"/>
-        <w:left w:w="108" w:type="dxa"/>
-        <w:bottom w:w="0" w:type="dxa"/>
-        <w:right w:w="108" w:type="dxa"/>
-      </w:tblCellMar>
     </w:tblPr>
   </w:style>
   <w:style w:type="paragraph" w:customStyle="1" w:styleId="ime">
@@ -3101,7 +3494,7 @@
 </file>
 
 <file path=customXml/itemProps1.xml><?xml version="1.0" encoding="utf-8"?>
-<ds:datastoreItem xmlns:ds="http://schemas.openxmlformats.org/officeDocument/2006/customXml" ds:itemID="{7717B4B9-005C-4834-B24C-4D6B441EF70F}">
+<ds:datastoreItem xmlns:ds="http://schemas.openxmlformats.org/officeDocument/2006/customXml" ds:itemID="{37029EF1-4A57-4478-9190-67D500D58D4F}">
   <ds:schemaRefs>
     <ds:schemaRef ds:uri="http://schemas.openxmlformats.org/officeDocument/2006/bibliography"/>
   </ds:schemaRefs>

</xml_diff>